<commit_message>
V0.4. this time it is for real :-)
</commit_message>
<xml_diff>
--- a/resources/trunk/docs/Enveloped-JSON-Signatures.docx
+++ b/resources/trunk/docs/Enveloped-JSON-Signatures.docx
@@ -186,21 +186,23 @@
           <w:szCs w:val="48"/>
         </w:rPr>
       </w:pPr>
+      <w:proofErr w:type="spellStart"/>
       <w:r>
         <w:rPr>
           <w:rFonts w:ascii="Times New Roman" w:hAnsi="Times New Roman" w:cs="Times New Roman"/>
           <w:sz w:val="48"/>
           <w:szCs w:val="48"/>
         </w:rPr>
-        <w:t>Clear Text</w:t>
-      </w:r>
+        <w:t>JSign</w:t>
+      </w:r>
+      <w:proofErr w:type="spellEnd"/>
       <w:r>
         <w:rPr>
           <w:rFonts w:ascii="Times New Roman" w:hAnsi="Times New Roman" w:cs="Times New Roman"/>
           <w:sz w:val="48"/>
           <w:szCs w:val="48"/>
         </w:rPr>
-        <w:t xml:space="preserve"> </w:t>
+        <w:t xml:space="preserve"> - </w:t>
       </w:r>
       <w:r>
         <w:rPr>
@@ -208,7 +210,7 @@
           <w:sz w:val="48"/>
           <w:szCs w:val="48"/>
         </w:rPr>
-        <w:t>JSON Signatures</w:t>
+        <w:t>Clear Text</w:t>
       </w:r>
       <w:r>
         <w:rPr>
@@ -218,6 +220,22 @@
         </w:rPr>
         <w:t xml:space="preserve"> </w:t>
       </w:r>
+      <w:r>
+        <w:rPr>
+          <w:rFonts w:ascii="Times New Roman" w:hAnsi="Times New Roman" w:cs="Times New Roman"/>
+          <w:sz w:val="48"/>
+          <w:szCs w:val="48"/>
+        </w:rPr>
+        <w:t>JSON Signatures</w:t>
+      </w:r>
+      <w:r>
+        <w:rPr>
+          <w:rFonts w:ascii="Times New Roman" w:hAnsi="Times New Roman" w:cs="Times New Roman"/>
+          <w:sz w:val="48"/>
+          <w:szCs w:val="48"/>
+        </w:rPr>
+        <w:t xml:space="preserve"> </w:t>
+      </w:r>
     </w:p>
     <w:p>
       <w:pPr>
@@ -474,34 +492,8 @@
           <w:sz w:val="20"/>
           <w:szCs w:val="20"/>
         </w:rPr>
-        <w:t xml:space="preserve"> </w:t>
-      </w:r>
-      <w:proofErr w:type="gramStart"/>
-      <w:r>
-        <w:rPr>
-          <w:rFonts w:ascii="Arial" w:hAnsi="Arial" w:cs="Arial"/>
-          <w:sz w:val="20"/>
-          <w:szCs w:val="20"/>
-        </w:rPr>
-        <w:t>enveloped</w:t>
-      </w:r>
-      <w:r>
-        <w:rPr>
-          <w:rFonts w:ascii="Arial" w:hAnsi="Arial" w:cs="Arial"/>
-          <w:sz w:val="20"/>
-          <w:szCs w:val="20"/>
-        </w:rPr>
-        <w:t xml:space="preserve"> </w:t>
-      </w:r>
-      <w:r>
-        <w:rPr>
-          <w:rFonts w:ascii="Arial" w:hAnsi="Arial" w:cs="Arial"/>
-          <w:sz w:val="20"/>
-          <w:szCs w:val="20"/>
-        </w:rPr>
-        <w:t xml:space="preserve"> signatures</w:t>
-      </w:r>
-      <w:proofErr w:type="gramEnd"/>
+        <w:t xml:space="preserve"> enveloped signatures</w:t>
+      </w:r>
       <w:r>
         <w:rPr>
           <w:rFonts w:ascii="Arial" w:hAnsi="Arial" w:cs="Arial"/>
@@ -933,8 +925,18 @@
           <w:sz w:val="20"/>
           <w:szCs w:val="20"/>
         </w:rPr>
-        <w:t>No SOAP envelopes</w:t>
-      </w:r>
+        <w:t xml:space="preserve">No </w:t>
+      </w:r>
+      <w:proofErr w:type="spellStart"/>
+      <w:r>
+        <w:rPr>
+          <w:rFonts w:ascii="Arial" w:hAnsi="Arial" w:cs="Arial"/>
+          <w:sz w:val="20"/>
+          <w:szCs w:val="20"/>
+        </w:rPr>
+        <w:t>XPath</w:t>
+      </w:r>
+      <w:proofErr w:type="spellEnd"/>
     </w:p>
     <w:p>
       <w:pPr>
@@ -959,6 +961,32 @@
           <w:sz w:val="20"/>
           <w:szCs w:val="20"/>
         </w:rPr>
+        <w:t>No SOAP envelopes</w:t>
+      </w:r>
+    </w:p>
+    <w:p>
+      <w:pPr>
+        <w:pStyle w:val="ListParagraph"/>
+        <w:numPr>
+          <w:ilvl w:val="0"/>
+          <w:numId w:val="1"/>
+        </w:numPr>
+        <w:autoSpaceDE w:val="0"/>
+        <w:autoSpaceDN w:val="0"/>
+        <w:adjustRightInd w:val="0"/>
+        <w:spacing w:after="0" w:line="240" w:lineRule="auto"/>
+        <w:rPr>
+          <w:rFonts w:ascii="Arial" w:hAnsi="Arial" w:cs="Arial"/>
+          <w:sz w:val="20"/>
+          <w:szCs w:val="20"/>
+        </w:rPr>
+      </w:pPr>
+      <w:r>
+        <w:rPr>
+          <w:rFonts w:ascii="Arial" w:hAnsi="Arial" w:cs="Arial"/>
+          <w:sz w:val="20"/>
+          <w:szCs w:val="20"/>
+        </w:rPr>
         <w:t>No WS-Security</w:t>
       </w:r>
       <w:r>
@@ -1117,7 +1145,15 @@
           <w:sz w:val="20"/>
           <w:szCs w:val="20"/>
         </w:rPr>
-        <w:t xml:space="preserve">checking </w:t>
+        <w:t>verification</w:t>
+      </w:r>
+      <w:r>
+        <w:rPr>
+          <w:rFonts w:ascii="Arial" w:hAnsi="Arial" w:cs="Arial"/>
+          <w:sz w:val="20"/>
+          <w:szCs w:val="20"/>
+        </w:rPr>
+        <w:t xml:space="preserve"> </w:t>
       </w:r>
       <w:r>
         <w:rPr>
@@ -1141,7 +1177,63 @@
           <w:sz w:val="20"/>
           <w:szCs w:val="20"/>
         </w:rPr>
-        <w:t xml:space="preserve"> property order and reference checks.</w:t>
+        <w:t xml:space="preserve"> </w:t>
+      </w:r>
+      <w:r>
+        <w:rPr>
+          <w:rFonts w:ascii="Arial" w:hAnsi="Arial" w:cs="Arial"/>
+          <w:sz w:val="20"/>
+          <w:szCs w:val="20"/>
+        </w:rPr>
+        <w:t>type control</w:t>
+      </w:r>
+      <w:r>
+        <w:rPr>
+          <w:rFonts w:ascii="Arial" w:hAnsi="Arial" w:cs="Arial"/>
+          <w:sz w:val="20"/>
+          <w:szCs w:val="20"/>
+        </w:rPr>
+        <w:t xml:space="preserve"> and </w:t>
+      </w:r>
+      <w:r>
+        <w:rPr>
+          <w:rFonts w:ascii="Arial" w:hAnsi="Arial" w:cs="Arial"/>
+          <w:sz w:val="20"/>
+          <w:szCs w:val="20"/>
+        </w:rPr>
+        <w:t>checks</w:t>
+      </w:r>
+      <w:r>
+        <w:rPr>
+          <w:rFonts w:ascii="Arial" w:hAnsi="Arial" w:cs="Arial"/>
+          <w:sz w:val="20"/>
+          <w:szCs w:val="20"/>
+        </w:rPr>
+        <w:t xml:space="preserve"> for missing </w:t>
+      </w:r>
+      <w:r>
+        <w:rPr>
+          <w:rFonts w:ascii="Arial" w:hAnsi="Arial" w:cs="Arial"/>
+          <w:sz w:val="20"/>
+          <w:szCs w:val="20"/>
+        </w:rPr>
+        <w:t>reference</w:t>
+      </w:r>
+      <w:r>
+        <w:rPr>
+          <w:rFonts w:ascii="Arial" w:hAnsi="Arial" w:cs="Arial"/>
+          <w:sz w:val="20"/>
+          <w:szCs w:val="20"/>
+        </w:rPr>
+        <w:t>s</w:t>
+      </w:r>
+      <w:r>
+        <w:rPr>
+          <w:rFonts w:ascii="Arial" w:hAnsi="Arial" w:cs="Arial"/>
+          <w:sz w:val="20"/>
+          <w:szCs w:val="20"/>
+        </w:rPr>
+        <w:t>.</w:t>
       </w:r>
     </w:p>
     <w:p>
@@ -1794,6 +1886,7 @@
           <w:szCs w:val="18"/>
           <w:lang w:val="sv-SE"/>
         </w:rPr>
+        <w:lastRenderedPageBreak/>
         <w:t xml:space="preserve">         "INTEGER": -689,</w:t>
       </w:r>
     </w:p>
@@ -1845,7 +1938,6 @@
           <w:sz w:val="18"/>
           <w:szCs w:val="18"/>
         </w:rPr>
-        <w:lastRenderedPageBreak/>
         <w:t xml:space="preserve">       }],</w:t>
       </w:r>
     </w:p>
@@ -2660,7 +2752,18 @@
           <w:sz w:val="20"/>
           <w:szCs w:val="20"/>
         </w:rPr>
-        <w:t>removing all whitespace</w:t>
+        <w:t xml:space="preserve">removing </w:t>
+      </w:r>
+      <w:bookmarkStart w:id="0" w:name="_GoBack"/>
+      <w:bookmarkEnd w:id="0"/>
+      <w:r>
+        <w:rPr>
+          <w:rFonts w:ascii="Arial" w:hAnsi="Arial" w:cs="Arial"/>
+          <w:i/>
+          <w:sz w:val="20"/>
+          <w:szCs w:val="20"/>
+        </w:rPr>
+        <w:t>whitespace</w:t>
       </w:r>
       <w:r>
         <w:rPr>
@@ -2908,7 +3011,6 @@
         </w:rPr>
         <w:br w:type="column"/>
       </w:r>
-      <w:bookmarkStart w:id="0" w:name="_GoBack"/>
       <w:r>
         <w:rPr>
           <w:rFonts w:ascii="Arial" w:hAnsi="Arial" w:cs="Arial"/>
@@ -2920,7 +3022,6 @@
         <w:t>Supported Signature Types</w:t>
       </w:r>
     </w:p>
-    <w:bookmarkEnd w:id="0"/>
     <w:p>
       <w:pPr>
         <w:spacing w:after="120"/>
@@ -3010,7 +3111,15 @@
           <w:sz w:val="20"/>
           <w:szCs w:val="20"/>
         </w:rPr>
-        <w:t xml:space="preserve"> property:</w:t>
+        <w:t xml:space="preserve"> object</w:t>
+      </w:r>
+      <w:r>
+        <w:rPr>
+          <w:rFonts w:ascii="Arial" w:hAnsi="Arial" w:cs="Arial"/>
+          <w:sz w:val="20"/>
+          <w:szCs w:val="20"/>
+        </w:rPr>
+        <w:t>:</w:t>
       </w:r>
     </w:p>
     <w:p>
@@ -3069,7 +3178,24 @@
           <w:sz w:val="18"/>
           <w:szCs w:val="18"/>
         </w:rPr>
-        <w:t xml:space="preserve">    "</w:t>
+        <w:t xml:space="preserve">  {</w:t>
+      </w:r>
+      <w:r>
+        <w:rPr>
+          <w:rFonts w:ascii="Courier New" w:hAnsi="Courier New" w:cs="Courier New"/>
+          <w:sz w:val="18"/>
+          <w:szCs w:val="18"/>
+        </w:rPr>
+        <w:br/>
+        <w:t xml:space="preserve">    </w:t>
+      </w:r>
+      <w:r>
+        <w:rPr>
+          <w:rFonts w:ascii="Courier New" w:hAnsi="Courier New" w:cs="Courier New"/>
+          <w:sz w:val="18"/>
+          <w:szCs w:val="18"/>
+        </w:rPr>
+        <w:t>"</w:t>
       </w:r>
       <w:proofErr w:type="spellStart"/>
       <w:r>
@@ -3159,6 +3285,7 @@
           <w:szCs w:val="18"/>
         </w:rPr>
         <w:br/>
+        <w:t xml:space="preserve">  }</w:t>
       </w:r>
       <w:r>
         <w:rPr>
@@ -3167,7 +3294,54 @@
           <w:szCs w:val="18"/>
         </w:rPr>
         <w:br/>
-        <w:t xml:space="preserve">    "</w:t>
+      </w:r>
+    </w:p>
+    <w:p>
+      <w:pPr>
+        <w:pStyle w:val="ListParagraph"/>
+        <w:autoSpaceDE w:val="0"/>
+        <w:autoSpaceDN w:val="0"/>
+        <w:adjustRightInd w:val="0"/>
+        <w:spacing w:after="120" w:line="240" w:lineRule="auto"/>
+        <w:rPr>
+          <w:rFonts w:ascii="Courier New" w:hAnsi="Courier New" w:cs="Courier New"/>
+          <w:sz w:val="18"/>
+          <w:szCs w:val="18"/>
+        </w:rPr>
+      </w:pPr>
+      <w:r>
+        <w:rPr>
+          <w:rFonts w:ascii="Courier New" w:hAnsi="Courier New" w:cs="Courier New"/>
+          <w:sz w:val="18"/>
+          <w:szCs w:val="18"/>
+        </w:rPr>
+        <w:br/>
+        <w:t xml:space="preserve">  {</w:t>
+      </w:r>
+      <w:r>
+        <w:rPr>
+          <w:rFonts w:ascii="Courier New" w:hAnsi="Courier New" w:cs="Courier New"/>
+          <w:sz w:val="18"/>
+          <w:szCs w:val="18"/>
+        </w:rPr>
+        <w:t xml:space="preserve"> </w:t>
+      </w:r>
+      <w:r>
+        <w:rPr>
+          <w:rFonts w:ascii="Courier New" w:hAnsi="Courier New" w:cs="Courier New"/>
+          <w:sz w:val="18"/>
+          <w:szCs w:val="18"/>
+        </w:rPr>
+        <w:br/>
+        <w:t xml:space="preserve">    </w:t>
+      </w:r>
+      <w:r>
+        <w:rPr>
+          <w:rFonts w:ascii="Courier New" w:hAnsi="Courier New" w:cs="Courier New"/>
+          <w:sz w:val="18"/>
+          <w:szCs w:val="18"/>
+        </w:rPr>
+        <w:t>"</w:t>
       </w:r>
       <w:proofErr w:type="spellStart"/>
       <w:r>
@@ -3294,6 +3468,32 @@
         </w:rPr>
         <w:br/>
         <w:t xml:space="preserve">      }</w:t>
+      </w:r>
+      <w:r>
+        <w:rPr>
+          <w:rFonts w:ascii="Courier New" w:hAnsi="Courier New" w:cs="Courier New"/>
+          <w:sz w:val="18"/>
+          <w:szCs w:val="18"/>
+        </w:rPr>
+        <w:br/>
+      </w:r>
+      <w:proofErr w:type="gramStart"/>
+      <w:r>
+        <w:rPr>
+          <w:rFonts w:ascii="Courier New" w:hAnsi="Courier New" w:cs="Courier New"/>
+          <w:sz w:val="18"/>
+          <w:szCs w:val="18"/>
+        </w:rPr>
+        <w:t xml:space="preserve"> </w:t>
+      </w:r>
+      <w:proofErr w:type="gramEnd"/>
+      <w:r>
+        <w:rPr>
+          <w:rFonts w:ascii="Courier New" w:hAnsi="Courier New" w:cs="Courier New"/>
+          <w:sz w:val="18"/>
+          <w:szCs w:val="18"/>
+        </w:rPr>
+        <w:t xml:space="preserve"> }</w:t>
       </w:r>
     </w:p>
     <w:p>
@@ -3355,7 +3555,32 @@
           <w:sz w:val="18"/>
           <w:szCs w:val="18"/>
         </w:rPr>
-        <w:t xml:space="preserve">    "</w:t>
+        <w:t xml:space="preserve">  {</w:t>
+      </w:r>
+      <w:r>
+        <w:rPr>
+          <w:rFonts w:ascii="Courier New" w:hAnsi="Courier New" w:cs="Courier New"/>
+          <w:sz w:val="18"/>
+          <w:szCs w:val="18"/>
+        </w:rPr>
+        <w:t xml:space="preserve">    </w:t>
+      </w:r>
+      <w:r>
+        <w:rPr>
+          <w:rFonts w:ascii="Courier New" w:hAnsi="Courier New" w:cs="Courier New"/>
+          <w:sz w:val="18"/>
+          <w:szCs w:val="18"/>
+        </w:rPr>
+        <w:br/>
+        <w:t xml:space="preserve">    </w:t>
+      </w:r>
+      <w:r>
+        <w:rPr>
+          <w:rFonts w:ascii="Courier New" w:hAnsi="Courier New" w:cs="Courier New"/>
+          <w:sz w:val="18"/>
+          <w:szCs w:val="18"/>
+        </w:rPr>
+        <w:t>"</w:t>
       </w:r>
       <w:proofErr w:type="spellStart"/>
       <w:r>
@@ -3609,6 +3834,15 @@
           <w:szCs w:val="18"/>
         </w:rPr>
         <w:t xml:space="preserve">      ]</w:t>
+      </w:r>
+      <w:r>
+        <w:rPr>
+          <w:rFonts w:ascii="Courier New" w:hAnsi="Courier New" w:cs="Courier New"/>
+          <w:sz w:val="18"/>
+          <w:szCs w:val="18"/>
+        </w:rPr>
+        <w:br/>
+        <w:t xml:space="preserve">  }</w:t>
       </w:r>
       <w:r>
         <w:rPr>
@@ -3673,7 +3907,32 @@
           <w:sz w:val="18"/>
           <w:szCs w:val="18"/>
         </w:rPr>
-        <w:t xml:space="preserve">    "</w:t>
+        <w:t xml:space="preserve">  {</w:t>
+      </w:r>
+      <w:r>
+        <w:rPr>
+          <w:rFonts w:ascii="Courier New" w:hAnsi="Courier New" w:cs="Courier New"/>
+          <w:sz w:val="18"/>
+          <w:szCs w:val="18"/>
+        </w:rPr>
+        <w:t xml:space="preserve">    </w:t>
+      </w:r>
+      <w:r>
+        <w:rPr>
+          <w:rFonts w:ascii="Courier New" w:hAnsi="Courier New" w:cs="Courier New"/>
+          <w:sz w:val="18"/>
+          <w:szCs w:val="18"/>
+        </w:rPr>
+        <w:br/>
+        <w:t xml:space="preserve">    </w:t>
+      </w:r>
+      <w:r>
+        <w:rPr>
+          <w:rFonts w:ascii="Courier New" w:hAnsi="Courier New" w:cs="Courier New"/>
+          <w:sz w:val="18"/>
+          <w:szCs w:val="18"/>
+        </w:rPr>
+        <w:t>"</w:t>
       </w:r>
       <w:proofErr w:type="spellStart"/>
       <w:r>
@@ -3700,6 +3959,15 @@
           <w:szCs w:val="18"/>
         </w:rPr>
         <w:t>"</w:t>
+      </w:r>
+      <w:r>
+        <w:rPr>
+          <w:rFonts w:ascii="Courier New" w:hAnsi="Courier New" w:cs="Courier New"/>
+          <w:sz w:val="18"/>
+          <w:szCs w:val="18"/>
+        </w:rPr>
+        <w:br/>
+        <w:t xml:space="preserve">  }</w:t>
       </w:r>
     </w:p>
     <w:p>
@@ -3848,7 +4116,23 @@
           <w:sz w:val="20"/>
           <w:szCs w:val="20"/>
         </w:rPr>
-        <w:t>However, there is a workaround which fits most realistic scenarios using multiple signatures and that is using wrapping signatures like the following:</w:t>
+        <w:t>However, there is a work</w:t>
+      </w:r>
+      <w:r>
+        <w:rPr>
+          <w:rFonts w:ascii="Arial" w:hAnsi="Arial" w:cs="Arial"/>
+          <w:sz w:val="20"/>
+          <w:szCs w:val="20"/>
+        </w:rPr>
+        <w:t>around which fits most real-world</w:t>
+      </w:r>
+      <w:r>
+        <w:rPr>
+          <w:rFonts w:ascii="Arial" w:hAnsi="Arial" w:cs="Arial"/>
+          <w:sz w:val="20"/>
+          <w:szCs w:val="20"/>
+        </w:rPr>
+        <w:t xml:space="preserve"> scenarios using multiple signatures and that is using wrapping signatures like the following:</w:t>
       </w:r>
       <w:r>
         <w:rPr>
@@ -3966,18 +4250,14 @@
         </w:rPr>
         <w:t xml:space="preserve">         "@context": </w:t>
       </w:r>
-      <w:hyperlink r:id="rId9" w:history="1">
-        <w:r>
-          <w:rPr>
-            <w:rFonts w:ascii="Courier New" w:eastAsia="Times New Roman" w:hAnsi="Courier New" w:cs="Courier New"/>
-            <w:color w:val="0000FF"/>
-            <w:sz w:val="18"/>
-            <w:szCs w:val="18"/>
-            <w:u w:val="single"/>
-          </w:rPr>
-          <w:t>"http://example.com/test-multiple-signatures"</w:t>
-        </w:r>
-      </w:hyperlink>
+      <w:r>
+        <w:rPr>
+          <w:rFonts w:ascii="Courier New" w:eastAsia="Times New Roman" w:hAnsi="Courier New" w:cs="Courier New"/>
+          <w:sz w:val="18"/>
+          <w:szCs w:val="18"/>
+        </w:rPr>
+        <w:t>"http://example.com/test-multiple-signatures"</w:t>
+      </w:r>
       <w:r>
         <w:rPr>
           <w:rFonts w:ascii="Courier New" w:eastAsia="Times New Roman" w:hAnsi="Courier New" w:cs="Courier New"/>
@@ -5136,7 +5416,7 @@
           <w:szCs w:val="20"/>
         </w:rPr>
       </w:pPr>
-      <w:hyperlink r:id="rId10" w:history="1">
+      <w:hyperlink r:id="rId9" w:history="1">
         <w:r>
           <w:rPr>
             <w:rStyle w:val="Hyperlink"/>
@@ -5376,7 +5656,7 @@
           <w:szCs w:val="18"/>
         </w:rPr>
       </w:pPr>
-      <w:hyperlink r:id="rId11" w:history="1">
+      <w:hyperlink r:id="rId10" w:history="1">
         <w:r>
           <w:rPr>
             <w:rStyle w:val="Hyperlink"/>
@@ -5406,7 +5686,7 @@
       </w:r>
     </w:p>
     <w:sectPr>
-      <w:footerReference w:type="default" r:id="rId12"/>
+      <w:footerReference w:type="default" r:id="rId11"/>
       <w:pgSz w:w="12240" w:h="15840"/>
       <w:pgMar w:top="993" w:right="758" w:bottom="709" w:left="709" w:header="720" w:footer="420" w:gutter="0"/>
       <w:cols w:space="720"/>
@@ -5449,7 +5729,7 @@
       <w:tabs>
         <w:tab w:val="clear" w:pos="4680"/>
         <w:tab w:val="clear" w:pos="9360"/>
-        <w:tab w:val="center" w:pos="5103"/>
+        <w:tab w:val="center" w:pos="6237"/>
         <w:tab w:val="right" w:pos="10632"/>
       </w:tabs>
     </w:pPr>
@@ -5466,7 +5746,18 @@
       <w:br/>
     </w:r>
     <w:r>
-      <w:t xml:space="preserve">  Enveloped JSON Signatures</w:t>
+      <w:t xml:space="preserve">  </w:t>
+    </w:r>
+    <w:proofErr w:type="spellStart"/>
+    <w:r>
+      <w:t>JSign</w:t>
+    </w:r>
+    <w:proofErr w:type="spellEnd"/>
+    <w:r>
+      <w:t xml:space="preserve"> - Clear Text </w:t>
+    </w:r>
+    <w:r>
+      <w:t>JSON Signatures</w:t>
     </w:r>
     <w:r>
       <w:tab/>
@@ -5488,7 +5779,7 @@
       <w:rPr>
         <w:noProof/>
       </w:rPr>
-      <w:t>5</w:t>
+      <w:t>1</w:t>
     </w:r>
     <w:r>
       <w:rPr>

</xml_diff>